<commit_message>
Fix APIs spelling error
</commit_message>
<xml_diff>
--- a/JAMES.D.HAGEMAN_resume_2016.docx
+++ b/JAMES.D.HAGEMAN_resume_2016.docx
@@ -384,7 +384,15 @@
           <w:sz w:val="20"/>
           <w:szCs w:val="20"/>
         </w:rPr>
-        <w:t xml:space="preserve">API’s, </w:t>
+        <w:t>API</w:t>
+      </w:r>
+      <w:r>
+        <w:rPr>
+          <w:rFonts w:asciiTheme="majorHAnsi" w:hAnsiTheme="majorHAnsi"/>
+          <w:sz w:val="20"/>
+          <w:szCs w:val="20"/>
+        </w:rPr>
+        <w:t xml:space="preserve">s, </w:t>
       </w:r>
       <w:r>
         <w:rPr>

</xml_diff>